<commit_message>
database release note update and, rename sql based on new name convension
</commit_message>
<xml_diff>
--- a/sql/DatabaseRelease.docx
+++ b/sql/DatabaseRelease.docx
@@ -149,6 +149,9 @@
             <w:pPr>
               <w:pStyle w:val="TableText"/>
             </w:pPr>
+            <w:r>
+              <w:t>001</w:t>
+            </w:r>
           </w:p>
         </w:tc>
         <w:tc>
@@ -159,6 +162,9 @@
             <w:pPr>
               <w:pStyle w:val="TableText"/>
             </w:pPr>
+            <w:r>
+              <w:t>001_09062015DropTables.sql</w:t>
+            </w:r>
           </w:p>
         </w:tc>
         <w:tc>
@@ -169,6 +175,16 @@
             <w:pPr>
               <w:pStyle w:val="TableText"/>
             </w:pPr>
+            <w:proofErr w:type="spellStart"/>
+            <w:proofErr w:type="gramStart"/>
+            <w:r>
+              <w:t>aidr</w:t>
+            </w:r>
+            <w:proofErr w:type="gramEnd"/>
+            <w:r>
+              <w:t>_fetch_manager</w:t>
+            </w:r>
+            <w:proofErr w:type="spellEnd"/>
           </w:p>
         </w:tc>
         <w:tc>
@@ -179,6 +195,9 @@
             <w:pPr>
               <w:pStyle w:val="TableText"/>
             </w:pPr>
+            <w:r>
+              <w:t>Drop orphan tables</w:t>
+            </w:r>
           </w:p>
         </w:tc>
       </w:tr>
@@ -207,6 +226,8 @@
             <w:pPr>
               <w:pStyle w:val="TableText"/>
             </w:pPr>
+            <w:bookmarkStart w:id="0" w:name="_GoBack"/>
+            <w:bookmarkEnd w:id="0"/>
           </w:p>
         </w:tc>
         <w:tc>
@@ -483,8 +504,6 @@
       <w:r>
         <w:softHyphen/>
       </w:r>
-      <w:bookmarkStart w:id="0" w:name="_GoBack"/>
-      <w:bookmarkEnd w:id="0"/>
     </w:p>
     <w:sectPr>
       <w:pgSz w:w="11900" w:h="16840"/>

</xml_diff>

<commit_message>
update db release note and add script for collection summery history table create and population
</commit_message>
<xml_diff>
--- a/sql/DatabaseRelease.docx
+++ b/sql/DatabaseRelease.docx
@@ -52,12 +52,6 @@
         <w:gridCol w:w="5305"/>
       </w:tblGrid>
       <w:tr>
-        <w:tblPrEx>
-          <w:tblCellMar>
-            <w:top w:w="0" w:type="dxa"/>
-            <w:bottom w:w="0" w:type="dxa"/>
-          </w:tblCellMar>
-        </w:tblPrEx>
         <w:trPr>
           <w:trHeight w:val="386"/>
         </w:trPr>
@@ -135,12 +129,6 @@
         </w:tc>
       </w:tr>
       <w:tr>
-        <w:tblPrEx>
-          <w:tblCellMar>
-            <w:top w:w="0" w:type="dxa"/>
-            <w:bottom w:w="0" w:type="dxa"/>
-          </w:tblCellMar>
-        </w:tblPrEx>
         <w:tc>
           <w:tcPr>
             <w:tcW w:w="3261" w:type="dxa"/>
@@ -202,12 +190,6 @@
         </w:tc>
       </w:tr>
       <w:tr>
-        <w:tblPrEx>
-          <w:tblCellMar>
-            <w:top w:w="0" w:type="dxa"/>
-            <w:bottom w:w="0" w:type="dxa"/>
-          </w:tblCellMar>
-        </w:tblPrEx>
         <w:tc>
           <w:tcPr>
             <w:tcW w:w="3261" w:type="dxa"/>
@@ -216,6 +198,9 @@
             <w:pPr>
               <w:pStyle w:val="TableText"/>
             </w:pPr>
+            <w:r>
+              <w:t>002</w:t>
+            </w:r>
           </w:p>
         </w:tc>
         <w:tc>
@@ -226,38 +211,48 @@
             <w:pPr>
               <w:pStyle w:val="TableText"/>
             </w:pPr>
+            <w:r>
+              <w:t>002_09092015_collection_summery_history.sql</w:t>
+            </w:r>
+          </w:p>
+        </w:tc>
+        <w:tc>
+          <w:tcPr>
+            <w:tcW w:w="3155" w:type="dxa"/>
+          </w:tcPr>
+          <w:p>
+            <w:pPr>
+              <w:pStyle w:val="TableText"/>
+            </w:pPr>
+            <w:proofErr w:type="spellStart"/>
+            <w:proofErr w:type="gramStart"/>
+            <w:r>
+              <w:t>aidr</w:t>
+            </w:r>
+            <w:proofErr w:type="gramEnd"/>
+            <w:r>
+              <w:t>_fetch_manager</w:t>
+            </w:r>
+            <w:proofErr w:type="spellEnd"/>
+          </w:p>
+        </w:tc>
+        <w:tc>
+          <w:tcPr>
+            <w:tcW w:w="5305" w:type="dxa"/>
+          </w:tcPr>
+          <w:p>
+            <w:pPr>
+              <w:pStyle w:val="TableText"/>
+            </w:pPr>
+            <w:r>
+              <w:t>Add create &amp; populate collection_summery_history</w:t>
+            </w:r>
             <w:bookmarkStart w:id="0" w:name="_GoBack"/>
             <w:bookmarkEnd w:id="0"/>
           </w:p>
         </w:tc>
-        <w:tc>
-          <w:tcPr>
-            <w:tcW w:w="3155" w:type="dxa"/>
-          </w:tcPr>
-          <w:p>
-            <w:pPr>
-              <w:pStyle w:val="TableText"/>
-            </w:pPr>
-          </w:p>
-        </w:tc>
-        <w:tc>
-          <w:tcPr>
-            <w:tcW w:w="5305" w:type="dxa"/>
-          </w:tcPr>
-          <w:p>
-            <w:pPr>
-              <w:pStyle w:val="TableText"/>
-            </w:pPr>
-          </w:p>
-        </w:tc>
       </w:tr>
       <w:tr>
-        <w:tblPrEx>
-          <w:tblCellMar>
-            <w:top w:w="0" w:type="dxa"/>
-            <w:bottom w:w="0" w:type="dxa"/>
-          </w:tblCellMar>
-        </w:tblPrEx>
         <w:tc>
           <w:tcPr>
             <w:tcW w:w="3261" w:type="dxa"/>
@@ -300,12 +295,6 @@
         </w:tc>
       </w:tr>
       <w:tr>
-        <w:tblPrEx>
-          <w:tblCellMar>
-            <w:top w:w="0" w:type="dxa"/>
-            <w:bottom w:w="0" w:type="dxa"/>
-          </w:tblCellMar>
-        </w:tblPrEx>
         <w:tc>
           <w:tcPr>
             <w:tcW w:w="3261" w:type="dxa"/>
@@ -348,12 +337,6 @@
         </w:tc>
       </w:tr>
       <w:tr>
-        <w:tblPrEx>
-          <w:tblCellMar>
-            <w:top w:w="0" w:type="dxa"/>
-            <w:bottom w:w="0" w:type="dxa"/>
-          </w:tblCellMar>
-        </w:tblPrEx>
         <w:tc>
           <w:tcPr>
             <w:tcW w:w="3261" w:type="dxa"/>
@@ -396,12 +379,6 @@
         </w:tc>
       </w:tr>
       <w:tr>
-        <w:tblPrEx>
-          <w:tblCellMar>
-            <w:top w:w="0" w:type="dxa"/>
-            <w:bottom w:w="0" w:type="dxa"/>
-          </w:tblCellMar>
-        </w:tblPrEx>
         <w:tc>
           <w:tcPr>
             <w:tcW w:w="3261" w:type="dxa"/>
@@ -444,12 +421,6 @@
         </w:tc>
       </w:tr>
       <w:tr>
-        <w:tblPrEx>
-          <w:tblCellMar>
-            <w:top w:w="0" w:type="dxa"/>
-            <w:bottom w:w="0" w:type="dxa"/>
-          </w:tblCellMar>
-        </w:tblPrEx>
         <w:tc>
           <w:tcPr>
             <w:tcW w:w="3261" w:type="dxa"/>

</xml_diff>

<commit_message>
added release no. column
</commit_message>
<xml_diff>
--- a/sql/DatabaseRelease.docx
+++ b/sql/DatabaseRelease.docx
@@ -33,7 +33,7 @@
     </w:p>
     <w:tbl>
       <w:tblPr>
-        <w:tblW w:w="18630" w:type="dxa"/>
+        <w:tblW w:w="21121" w:type="dxa"/>
         <w:tblInd w:w="108" w:type="dxa"/>
         <w:tblBorders>
           <w:top w:val="single" w:sz="4" w:space="0" w:color="auto"/>
@@ -46,10 +46,11 @@
         <w:tblLook w:val="0000" w:firstRow="0" w:lastRow="0" w:firstColumn="0" w:lastColumn="0" w:noHBand="0" w:noVBand="0"/>
       </w:tblPr>
       <w:tblGrid>
-        <w:gridCol w:w="3261"/>
-        <w:gridCol w:w="6909"/>
-        <w:gridCol w:w="3155"/>
-        <w:gridCol w:w="5305"/>
+        <w:gridCol w:w="1418"/>
+        <w:gridCol w:w="8752"/>
+        <w:gridCol w:w="4005"/>
+        <w:gridCol w:w="2305"/>
+        <w:gridCol w:w="4641"/>
       </w:tblGrid>
       <w:tr>
         <w:trPr>
@@ -57,7 +58,7 @@
         </w:trPr>
         <w:tc>
           <w:tcPr>
-            <w:tcW w:w="3261" w:type="dxa"/>
+            <w:tcW w:w="1418" w:type="dxa"/>
             <w:shd w:val="clear" w:color="auto" w:fill="E6E6E6"/>
             <w:vAlign w:val="bottom"/>
           </w:tcPr>
@@ -76,7 +77,7 @@
         </w:tc>
         <w:tc>
           <w:tcPr>
-            <w:tcW w:w="6909" w:type="dxa"/>
+            <w:tcW w:w="8752" w:type="dxa"/>
             <w:shd w:val="clear" w:color="auto" w:fill="E6E6E6"/>
             <w:vAlign w:val="bottom"/>
           </w:tcPr>
@@ -92,7 +93,7 @@
         </w:tc>
         <w:tc>
           <w:tcPr>
-            <w:tcW w:w="3155" w:type="dxa"/>
+            <w:tcW w:w="4005" w:type="dxa"/>
             <w:shd w:val="clear" w:color="auto" w:fill="E6E6E6"/>
           </w:tcPr>
           <w:p>
@@ -103,9 +104,36 @@
           </w:p>
           <w:p>
             <w:pPr>
+              <w:pStyle w:val="TableText"/>
+              <w:jc w:val="center"/>
+              <w:rPr>
+                <w:b/>
+              </w:rPr>
+            </w:pPr>
+            <w:r>
+              <w:rPr>
+                <w:b/>
+              </w:rPr>
+              <w:t>Release No,</w:t>
+            </w:r>
+          </w:p>
+        </w:tc>
+        <w:tc>
+          <w:tcPr>
+            <w:tcW w:w="2305" w:type="dxa"/>
+            <w:shd w:val="clear" w:color="auto" w:fill="E6E6E6"/>
+          </w:tcPr>
+          <w:p>
+            <w:pPr>
               <w:pStyle w:val="TableHeading"/>
               <w:keepNext/>
             </w:pPr>
+          </w:p>
+          <w:p>
+            <w:pPr>
+              <w:pStyle w:val="TableHeading"/>
+              <w:keepNext/>
+            </w:pPr>
             <w:r>
               <w:t>Run in Database</w:t>
             </w:r>
@@ -113,7 +141,7 @@
         </w:tc>
         <w:tc>
           <w:tcPr>
-            <w:tcW w:w="5305" w:type="dxa"/>
+            <w:tcW w:w="4641" w:type="dxa"/>
             <w:shd w:val="clear" w:color="auto" w:fill="E6E6E6"/>
             <w:vAlign w:val="bottom"/>
           </w:tcPr>
@@ -131,7 +159,7 @@
       <w:tr>
         <w:tc>
           <w:tcPr>
-            <w:tcW w:w="3261" w:type="dxa"/>
+            <w:tcW w:w="1418" w:type="dxa"/>
           </w:tcPr>
           <w:p>
             <w:pPr>
@@ -144,7 +172,7 @@
         </w:tc>
         <w:tc>
           <w:tcPr>
-            <w:tcW w:w="6909" w:type="dxa"/>
+            <w:tcW w:w="8752" w:type="dxa"/>
           </w:tcPr>
           <w:p>
             <w:pPr>
@@ -157,7 +185,20 @@
         </w:tc>
         <w:tc>
           <w:tcPr>
-            <w:tcW w:w="3155" w:type="dxa"/>
+            <w:tcW w:w="4005" w:type="dxa"/>
+          </w:tcPr>
+          <w:p>
+            <w:pPr>
+              <w:pStyle w:val="TableText"/>
+            </w:pPr>
+            <w:r>
+              <w:t>Release 2.0.2: View/download Complete</w:t>
+            </w:r>
+          </w:p>
+        </w:tc>
+        <w:tc>
+          <w:tcPr>
+            <w:tcW w:w="2305" w:type="dxa"/>
           </w:tcPr>
           <w:p>
             <w:pPr>
@@ -177,7 +218,7 @@
         </w:tc>
         <w:tc>
           <w:tcPr>
-            <w:tcW w:w="5305" w:type="dxa"/>
+            <w:tcW w:w="4641" w:type="dxa"/>
           </w:tcPr>
           <w:p>
             <w:pPr>
@@ -192,7 +233,7 @@
       <w:tr>
         <w:tc>
           <w:tcPr>
-            <w:tcW w:w="3261" w:type="dxa"/>
+            <w:tcW w:w="1418" w:type="dxa"/>
           </w:tcPr>
           <w:p>
             <w:pPr>
@@ -205,7 +246,7 @@
         </w:tc>
         <w:tc>
           <w:tcPr>
-            <w:tcW w:w="6909" w:type="dxa"/>
+            <w:tcW w:w="8752" w:type="dxa"/>
           </w:tcPr>
           <w:p>
             <w:pPr>
@@ -218,7 +259,22 @@
         </w:tc>
         <w:tc>
           <w:tcPr>
-            <w:tcW w:w="3155" w:type="dxa"/>
+            <w:tcW w:w="4005" w:type="dxa"/>
+          </w:tcPr>
+          <w:p>
+            <w:pPr>
+              <w:pStyle w:val="TableText"/>
+            </w:pPr>
+            <w:r>
+              <w:t>Release 2.0.2: View/download Complete</w:t>
+            </w:r>
+            <w:bookmarkStart w:id="0" w:name="_GoBack"/>
+            <w:bookmarkEnd w:id="0"/>
+          </w:p>
+        </w:tc>
+        <w:tc>
+          <w:tcPr>
+            <w:tcW w:w="2305" w:type="dxa"/>
           </w:tcPr>
           <w:p>
             <w:pPr>
@@ -238,7 +294,7 @@
         </w:tc>
         <w:tc>
           <w:tcPr>
-            <w:tcW w:w="5305" w:type="dxa"/>
+            <w:tcW w:w="4641" w:type="dxa"/>
           </w:tcPr>
           <w:p>
             <w:pPr>
@@ -247,45 +303,53 @@
             <w:r>
               <w:t>Add create &amp; populate collection_summery_history</w:t>
             </w:r>
-            <w:bookmarkStart w:id="0" w:name="_GoBack"/>
-            <w:bookmarkEnd w:id="0"/>
           </w:p>
         </w:tc>
       </w:tr>
       <w:tr>
         <w:tc>
           <w:tcPr>
-            <w:tcW w:w="3261" w:type="dxa"/>
-          </w:tcPr>
-          <w:p>
-            <w:pPr>
-              <w:pStyle w:val="TableText"/>
-            </w:pPr>
-          </w:p>
-        </w:tc>
-        <w:tc>
-          <w:tcPr>
-            <w:tcW w:w="6909" w:type="dxa"/>
-          </w:tcPr>
-          <w:p>
-            <w:pPr>
-              <w:pStyle w:val="TableText"/>
-            </w:pPr>
-          </w:p>
-        </w:tc>
-        <w:tc>
-          <w:tcPr>
-            <w:tcW w:w="3155" w:type="dxa"/>
-          </w:tcPr>
-          <w:p>
-            <w:pPr>
-              <w:pStyle w:val="TableText"/>
-            </w:pPr>
-          </w:p>
-        </w:tc>
-        <w:tc>
-          <w:tcPr>
-            <w:tcW w:w="5305" w:type="dxa"/>
+            <w:tcW w:w="1418" w:type="dxa"/>
+          </w:tcPr>
+          <w:p>
+            <w:pPr>
+              <w:pStyle w:val="TableText"/>
+            </w:pPr>
+          </w:p>
+        </w:tc>
+        <w:tc>
+          <w:tcPr>
+            <w:tcW w:w="8752" w:type="dxa"/>
+          </w:tcPr>
+          <w:p>
+            <w:pPr>
+              <w:pStyle w:val="TableText"/>
+            </w:pPr>
+          </w:p>
+        </w:tc>
+        <w:tc>
+          <w:tcPr>
+            <w:tcW w:w="4005" w:type="dxa"/>
+          </w:tcPr>
+          <w:p>
+            <w:pPr>
+              <w:pStyle w:val="TableText"/>
+            </w:pPr>
+          </w:p>
+        </w:tc>
+        <w:tc>
+          <w:tcPr>
+            <w:tcW w:w="2305" w:type="dxa"/>
+          </w:tcPr>
+          <w:p>
+            <w:pPr>
+              <w:pStyle w:val="TableText"/>
+            </w:pPr>
+          </w:p>
+        </w:tc>
+        <w:tc>
+          <w:tcPr>
+            <w:tcW w:w="4641" w:type="dxa"/>
           </w:tcPr>
           <w:p>
             <w:pPr>
@@ -297,37 +361,47 @@
       <w:tr>
         <w:tc>
           <w:tcPr>
-            <w:tcW w:w="3261" w:type="dxa"/>
-          </w:tcPr>
-          <w:p>
-            <w:pPr>
-              <w:pStyle w:val="TableText"/>
-            </w:pPr>
-          </w:p>
-        </w:tc>
-        <w:tc>
-          <w:tcPr>
-            <w:tcW w:w="6909" w:type="dxa"/>
-          </w:tcPr>
-          <w:p>
-            <w:pPr>
-              <w:pStyle w:val="TableText"/>
-            </w:pPr>
-          </w:p>
-        </w:tc>
-        <w:tc>
-          <w:tcPr>
-            <w:tcW w:w="3155" w:type="dxa"/>
-          </w:tcPr>
-          <w:p>
-            <w:pPr>
-              <w:pStyle w:val="TableText"/>
-            </w:pPr>
-          </w:p>
-        </w:tc>
-        <w:tc>
-          <w:tcPr>
-            <w:tcW w:w="5305" w:type="dxa"/>
+            <w:tcW w:w="1418" w:type="dxa"/>
+          </w:tcPr>
+          <w:p>
+            <w:pPr>
+              <w:pStyle w:val="TableText"/>
+            </w:pPr>
+          </w:p>
+        </w:tc>
+        <w:tc>
+          <w:tcPr>
+            <w:tcW w:w="8752" w:type="dxa"/>
+          </w:tcPr>
+          <w:p>
+            <w:pPr>
+              <w:pStyle w:val="TableText"/>
+            </w:pPr>
+          </w:p>
+        </w:tc>
+        <w:tc>
+          <w:tcPr>
+            <w:tcW w:w="4005" w:type="dxa"/>
+          </w:tcPr>
+          <w:p>
+            <w:pPr>
+              <w:pStyle w:val="TableText"/>
+            </w:pPr>
+          </w:p>
+        </w:tc>
+        <w:tc>
+          <w:tcPr>
+            <w:tcW w:w="2305" w:type="dxa"/>
+          </w:tcPr>
+          <w:p>
+            <w:pPr>
+              <w:pStyle w:val="TableText"/>
+            </w:pPr>
+          </w:p>
+        </w:tc>
+        <w:tc>
+          <w:tcPr>
+            <w:tcW w:w="4641" w:type="dxa"/>
           </w:tcPr>
           <w:p>
             <w:pPr>
@@ -339,37 +413,47 @@
       <w:tr>
         <w:tc>
           <w:tcPr>
-            <w:tcW w:w="3261" w:type="dxa"/>
-          </w:tcPr>
-          <w:p>
-            <w:pPr>
-              <w:pStyle w:val="TableText"/>
-            </w:pPr>
-          </w:p>
-        </w:tc>
-        <w:tc>
-          <w:tcPr>
-            <w:tcW w:w="6909" w:type="dxa"/>
-          </w:tcPr>
-          <w:p>
-            <w:pPr>
-              <w:pStyle w:val="TableText"/>
-            </w:pPr>
-          </w:p>
-        </w:tc>
-        <w:tc>
-          <w:tcPr>
-            <w:tcW w:w="3155" w:type="dxa"/>
-          </w:tcPr>
-          <w:p>
-            <w:pPr>
-              <w:pStyle w:val="TableText"/>
-            </w:pPr>
-          </w:p>
-        </w:tc>
-        <w:tc>
-          <w:tcPr>
-            <w:tcW w:w="5305" w:type="dxa"/>
+            <w:tcW w:w="1418" w:type="dxa"/>
+          </w:tcPr>
+          <w:p>
+            <w:pPr>
+              <w:pStyle w:val="TableText"/>
+            </w:pPr>
+          </w:p>
+        </w:tc>
+        <w:tc>
+          <w:tcPr>
+            <w:tcW w:w="8752" w:type="dxa"/>
+          </w:tcPr>
+          <w:p>
+            <w:pPr>
+              <w:pStyle w:val="TableText"/>
+            </w:pPr>
+          </w:p>
+        </w:tc>
+        <w:tc>
+          <w:tcPr>
+            <w:tcW w:w="4005" w:type="dxa"/>
+          </w:tcPr>
+          <w:p>
+            <w:pPr>
+              <w:pStyle w:val="TableText"/>
+            </w:pPr>
+          </w:p>
+        </w:tc>
+        <w:tc>
+          <w:tcPr>
+            <w:tcW w:w="2305" w:type="dxa"/>
+          </w:tcPr>
+          <w:p>
+            <w:pPr>
+              <w:pStyle w:val="TableText"/>
+            </w:pPr>
+          </w:p>
+        </w:tc>
+        <w:tc>
+          <w:tcPr>
+            <w:tcW w:w="4641" w:type="dxa"/>
           </w:tcPr>
           <w:p>
             <w:pPr>
@@ -381,37 +465,47 @@
       <w:tr>
         <w:tc>
           <w:tcPr>
-            <w:tcW w:w="3261" w:type="dxa"/>
-          </w:tcPr>
-          <w:p>
-            <w:pPr>
-              <w:pStyle w:val="TableText"/>
-            </w:pPr>
-          </w:p>
-        </w:tc>
-        <w:tc>
-          <w:tcPr>
-            <w:tcW w:w="6909" w:type="dxa"/>
-          </w:tcPr>
-          <w:p>
-            <w:pPr>
-              <w:pStyle w:val="TableText"/>
-            </w:pPr>
-          </w:p>
-        </w:tc>
-        <w:tc>
-          <w:tcPr>
-            <w:tcW w:w="3155" w:type="dxa"/>
-          </w:tcPr>
-          <w:p>
-            <w:pPr>
-              <w:pStyle w:val="TableText"/>
-            </w:pPr>
-          </w:p>
-        </w:tc>
-        <w:tc>
-          <w:tcPr>
-            <w:tcW w:w="5305" w:type="dxa"/>
+            <w:tcW w:w="1418" w:type="dxa"/>
+          </w:tcPr>
+          <w:p>
+            <w:pPr>
+              <w:pStyle w:val="TableText"/>
+            </w:pPr>
+          </w:p>
+        </w:tc>
+        <w:tc>
+          <w:tcPr>
+            <w:tcW w:w="8752" w:type="dxa"/>
+          </w:tcPr>
+          <w:p>
+            <w:pPr>
+              <w:pStyle w:val="TableText"/>
+            </w:pPr>
+          </w:p>
+        </w:tc>
+        <w:tc>
+          <w:tcPr>
+            <w:tcW w:w="4005" w:type="dxa"/>
+          </w:tcPr>
+          <w:p>
+            <w:pPr>
+              <w:pStyle w:val="TableText"/>
+            </w:pPr>
+          </w:p>
+        </w:tc>
+        <w:tc>
+          <w:tcPr>
+            <w:tcW w:w="2305" w:type="dxa"/>
+          </w:tcPr>
+          <w:p>
+            <w:pPr>
+              <w:pStyle w:val="TableText"/>
+            </w:pPr>
+          </w:p>
+        </w:tc>
+        <w:tc>
+          <w:tcPr>
+            <w:tcW w:w="4641" w:type="dxa"/>
           </w:tcPr>
           <w:p>
             <w:pPr>
@@ -423,37 +517,47 @@
       <w:tr>
         <w:tc>
           <w:tcPr>
-            <w:tcW w:w="3261" w:type="dxa"/>
-          </w:tcPr>
-          <w:p>
-            <w:pPr>
-              <w:pStyle w:val="TableText"/>
-            </w:pPr>
-          </w:p>
-        </w:tc>
-        <w:tc>
-          <w:tcPr>
-            <w:tcW w:w="6909" w:type="dxa"/>
-          </w:tcPr>
-          <w:p>
-            <w:pPr>
-              <w:pStyle w:val="TableText"/>
-            </w:pPr>
-          </w:p>
-        </w:tc>
-        <w:tc>
-          <w:tcPr>
-            <w:tcW w:w="3155" w:type="dxa"/>
-          </w:tcPr>
-          <w:p>
-            <w:pPr>
-              <w:pStyle w:val="TableText"/>
-            </w:pPr>
-          </w:p>
-        </w:tc>
-        <w:tc>
-          <w:tcPr>
-            <w:tcW w:w="5305" w:type="dxa"/>
+            <w:tcW w:w="1418" w:type="dxa"/>
+          </w:tcPr>
+          <w:p>
+            <w:pPr>
+              <w:pStyle w:val="TableText"/>
+            </w:pPr>
+          </w:p>
+        </w:tc>
+        <w:tc>
+          <w:tcPr>
+            <w:tcW w:w="8752" w:type="dxa"/>
+          </w:tcPr>
+          <w:p>
+            <w:pPr>
+              <w:pStyle w:val="TableText"/>
+            </w:pPr>
+          </w:p>
+        </w:tc>
+        <w:tc>
+          <w:tcPr>
+            <w:tcW w:w="4005" w:type="dxa"/>
+          </w:tcPr>
+          <w:p>
+            <w:pPr>
+              <w:pStyle w:val="TableText"/>
+            </w:pPr>
+          </w:p>
+        </w:tc>
+        <w:tc>
+          <w:tcPr>
+            <w:tcW w:w="2305" w:type="dxa"/>
+          </w:tcPr>
+          <w:p>
+            <w:pPr>
+              <w:pStyle w:val="TableText"/>
+            </w:pPr>
+          </w:p>
+        </w:tc>
+        <w:tc>
+          <w:tcPr>
+            <w:tcW w:w="4641" w:type="dxa"/>
           </w:tcPr>
           <w:p>
             <w:pPr>

</xml_diff>